<commit_message>
implement bare bones of island data storage, less the Island data types in the table
</commit_message>
<xml_diff>
--- a/Planning.docx
+++ b/Planning.docx
@@ -1385,7 +1385,16 @@
                 <w:szCs w:val="18"/>
                 <w:lang w:val="en-US"/>
               </w:rPr>
-              <w:t xml:space="preserve"> build a bridge to the third island</w:t>
+              <w:t xml:space="preserve"> </w:t>
+            </w:r>
+            <w:r>
+              <w:rPr>
+                <w:rFonts w:asciiTheme="minorHAnsi" w:hAnsiTheme="minorHAnsi"/>
+                <w:sz w:val="22"/>
+                <w:szCs w:val="18"/>
+                <w:lang w:val="en-US"/>
+              </w:rPr>
+              <w:t>build a bridge to the third island</w:t>
             </w:r>
           </w:p>
         </w:tc>
@@ -1411,7 +1420,34 @@
                 <w:szCs w:val="18"/>
                 <w:lang w:val="en-US"/>
               </w:rPr>
-              <w:t>If three islands are labelled 1, build a bridge to the fourth island</w:t>
+              <w:t xml:space="preserve">If three islands are labelled 1, </w:t>
+            </w:r>
+            <w:r>
+              <w:rPr>
+                <w:rFonts w:asciiTheme="minorHAnsi" w:hAnsiTheme="minorHAnsi"/>
+                <w:sz w:val="22"/>
+                <w:szCs w:val="18"/>
+                <w:lang w:val="en-US"/>
+              </w:rPr>
+              <w:t xml:space="preserve">build a bridge to the </w:t>
+            </w:r>
+            <w:r>
+              <w:rPr>
+                <w:rFonts w:asciiTheme="minorHAnsi" w:hAnsiTheme="minorHAnsi"/>
+                <w:sz w:val="22"/>
+                <w:szCs w:val="18"/>
+                <w:lang w:val="en-US"/>
+              </w:rPr>
+              <w:t xml:space="preserve">fourth </w:t>
+            </w:r>
+            <w:r>
+              <w:rPr>
+                <w:rFonts w:asciiTheme="minorHAnsi" w:hAnsiTheme="minorHAnsi"/>
+                <w:sz w:val="22"/>
+                <w:szCs w:val="18"/>
+                <w:lang w:val="en-US"/>
+              </w:rPr>
+              <w:t>island</w:t>
             </w:r>
           </w:p>
         </w:tc>
@@ -1590,7 +1626,6 @@
         <w:tc>
           <w:tcPr>
             <w:tcW w:w="3515" w:type="dxa"/>
-            <w:shd w:val="clear" w:color="auto" w:fill="auto"/>
             <w:vAlign w:val="center"/>
           </w:tcPr>
           <w:p>
@@ -1828,7 +1863,7 @@
         <w:tc>
           <w:tcPr>
             <w:tcW w:w="3515" w:type="dxa"/>
-            <w:shd w:val="clear" w:color="auto" w:fill="auto"/>
+            <w:shd w:val="clear" w:color="auto" w:fill="FFC000"/>
             <w:vAlign w:val="center"/>
           </w:tcPr>
           <w:p>
@@ -2039,7 +2074,7 @@
         <w:tc>
           <w:tcPr>
             <w:tcW w:w="3515" w:type="dxa"/>
-            <w:shd w:val="clear" w:color="auto" w:fill="auto"/>
+            <w:shd w:val="clear" w:color="auto" w:fill="FFC000"/>
             <w:vAlign w:val="center"/>
           </w:tcPr>
           <w:p>
@@ -2069,95 +2104,6 @@
                 <w:lang w:val="en-US"/>
               </w:rPr>
               <w:t>each of them and two bridges to each of the</w:t>
-            </w:r>
-            <w:r>
-              <w:rPr>
-                <w:rFonts w:asciiTheme="minorHAnsi" w:hAnsiTheme="minorHAnsi"/>
-                <w:sz w:val="22"/>
-                <w:szCs w:val="18"/>
-                <w:lang w:val="en-US"/>
-              </w:rPr>
-              <w:t xml:space="preserve"> other two islands</w:t>
-            </w:r>
-          </w:p>
-          <w:p>
-            <w:pPr>
-              <w:jc w:val="left"/>
-              <w:rPr>
-                <w:rFonts w:asciiTheme="minorHAnsi" w:hAnsiTheme="minorHAnsi"/>
-                <w:sz w:val="22"/>
-                <w:szCs w:val="18"/>
-                <w:lang w:val="en-US"/>
-              </w:rPr>
-            </w:pPr>
-            <w:r>
-              <w:rPr>
-                <w:rFonts w:asciiTheme="minorHAnsi" w:hAnsiTheme="minorHAnsi"/>
-                <w:sz w:val="22"/>
-                <w:szCs w:val="18"/>
-                <w:lang w:val="en-US"/>
-              </w:rPr>
-              <w:t>- If one island is labelled 1 and three islands are labelled 2, build one bridge to each island</w:t>
-            </w:r>
-          </w:p>
-          <w:p>
-            <w:pPr>
-              <w:jc w:val="left"/>
-              <w:rPr>
-                <w:rFonts w:asciiTheme="minorHAnsi" w:hAnsiTheme="minorHAnsi"/>
-                <w:sz w:val="22"/>
-                <w:szCs w:val="18"/>
-                <w:lang w:val="en-US"/>
-              </w:rPr>
-            </w:pPr>
-            <w:r>
-              <w:rPr>
-                <w:rFonts w:asciiTheme="minorHAnsi" w:hAnsiTheme="minorHAnsi"/>
-                <w:sz w:val="22"/>
-                <w:szCs w:val="18"/>
-                <w:lang w:val="en-US"/>
-              </w:rPr>
-              <w:t>- If only one island is labelled 1 and not all three other islands are labelled 2, build one bridge to each of the islands not labelled 1</w:t>
-            </w:r>
-          </w:p>
-          <w:p>
-            <w:pPr>
-              <w:jc w:val="left"/>
-              <w:rPr>
-                <w:rFonts w:asciiTheme="minorHAnsi" w:hAnsiTheme="minorHAnsi"/>
-                <w:sz w:val="22"/>
-                <w:szCs w:val="18"/>
-                <w:lang w:val="en-US"/>
-              </w:rPr>
-            </w:pPr>
-            <w:r>
-              <w:rPr>
-                <w:rFonts w:asciiTheme="minorHAnsi" w:hAnsiTheme="minorHAnsi"/>
-                <w:sz w:val="22"/>
-                <w:szCs w:val="18"/>
-                <w:lang w:val="en-US"/>
-              </w:rPr>
-              <w:t>- If all islands are labelled 2, build one bridge to each island</w:t>
-            </w:r>
-          </w:p>
-          <w:p>
-            <w:pPr>
-              <w:jc w:val="left"/>
-              <w:rPr>
-                <w:rFonts w:asciiTheme="minorHAnsi" w:hAnsiTheme="minorHAnsi"/>
-                <w:sz w:val="22"/>
-                <w:szCs w:val="18"/>
-                <w:lang w:val="en-US"/>
-              </w:rPr>
-            </w:pPr>
-            <w:r>
-              <w:rPr>
-                <w:rFonts w:asciiTheme="minorHAnsi" w:hAnsiTheme="minorHAnsi"/>
-                <w:sz w:val="22"/>
-                <w:szCs w:val="18"/>
-                <w:lang w:val="en-US"/>
-              </w:rPr>
-              <w:t>- If three islands are labelled 2 and the fourth island is labelled 3+, build one bridge to the fourth island</w:t>
             </w:r>
           </w:p>
         </w:tc>
@@ -2253,60 +2199,19 @@
         <w:tc>
           <w:tcPr>
             <w:tcW w:w="3515" w:type="dxa"/>
-            <w:shd w:val="clear" w:color="auto" w:fill="auto"/>
-            <w:vAlign w:val="center"/>
-          </w:tcPr>
-          <w:p>
-            <w:pPr>
-              <w:jc w:val="left"/>
-              <w:rPr>
-                <w:rFonts w:asciiTheme="minorHAnsi" w:hAnsiTheme="minorHAnsi"/>
-                <w:sz w:val="22"/>
-                <w:szCs w:val="18"/>
-                <w:lang w:val="en-US"/>
-              </w:rPr>
-            </w:pPr>
-            <w:r>
-              <w:rPr>
-                <w:rFonts w:asciiTheme="minorHAnsi" w:hAnsiTheme="minorHAnsi"/>
-                <w:sz w:val="22"/>
-                <w:szCs w:val="18"/>
-                <w:lang w:val="en-US"/>
-              </w:rPr>
-              <w:t>- If one island is labelled 1, build one bridge to that island and two bridges to each of the other two islands</w:t>
-            </w:r>
-          </w:p>
-          <w:p>
-            <w:pPr>
-              <w:jc w:val="left"/>
-              <w:rPr>
-                <w:rFonts w:asciiTheme="minorHAnsi" w:hAnsiTheme="minorHAnsi"/>
-                <w:sz w:val="22"/>
-                <w:szCs w:val="18"/>
-                <w:lang w:val="en-US"/>
-              </w:rPr>
-            </w:pPr>
-            <w:r>
-              <w:rPr>
-                <w:rFonts w:asciiTheme="minorHAnsi" w:hAnsiTheme="minorHAnsi"/>
-                <w:sz w:val="22"/>
-                <w:szCs w:val="18"/>
-                <w:lang w:val="en-US"/>
-              </w:rPr>
-              <w:lastRenderedPageBreak/>
-              <w:t xml:space="preserve">- If three islands are labelled 2, build two </w:t>
-            </w:r>
-            <w:proofErr w:type="spellStart"/>
-            <w:r>
-              <w:rPr>
-                <w:rFonts w:asciiTheme="minorHAnsi" w:hAnsiTheme="minorHAnsi"/>
-                <w:sz w:val="22"/>
-                <w:szCs w:val="18"/>
-                <w:lang w:val="en-US"/>
-              </w:rPr>
-              <w:t>bridg</w:t>
-            </w:r>
-            <w:proofErr w:type="spellEnd"/>
+            <w:shd w:val="clear" w:color="auto" w:fill="FFC000"/>
+            <w:vAlign w:val="center"/>
+          </w:tcPr>
+          <w:p>
+            <w:pPr>
+              <w:jc w:val="left"/>
+              <w:rPr>
+                <w:rFonts w:asciiTheme="minorHAnsi" w:hAnsiTheme="minorHAnsi"/>
+                <w:sz w:val="22"/>
+                <w:szCs w:val="18"/>
+                <w:lang w:val="en-US"/>
+              </w:rPr>
+            </w:pPr>
           </w:p>
         </w:tc>
       </w:tr>
@@ -2340,7 +2245,6 @@
                 <w:szCs w:val="28"/>
                 <w:lang w:val="en-US"/>
               </w:rPr>
-              <w:lastRenderedPageBreak/>
               <w:t>8</w:t>
             </w:r>
           </w:p>
@@ -2423,6 +2327,530 @@
               </w:rPr>
               <w:t>Build two bridges to each island</w:t>
             </w:r>
+          </w:p>
+        </w:tc>
+      </w:tr>
+    </w:tbl>
+    <w:p>
+      <w:pPr>
+        <w:jc w:val="left"/>
+        <w:rPr>
+          <w:rFonts w:asciiTheme="minorHAnsi" w:hAnsiTheme="minorHAnsi"/>
+          <w:lang w:val="en-US"/>
+        </w:rPr>
+      </w:pPr>
+    </w:p>
+    <w:p>
+      <w:pPr>
+        <w:jc w:val="left"/>
+        <w:rPr>
+          <w:rFonts w:asciiTheme="minorHAnsi" w:hAnsiTheme="minorHAnsi"/>
+          <w:lang w:val="en-US"/>
+        </w:rPr>
+      </w:pPr>
+    </w:p>
+    <w:tbl>
+      <w:tblPr>
+        <w:tblStyle w:val="TableGrid"/>
+        <w:tblpPr w:leftFromText="180" w:rightFromText="180" w:vertAnchor="page" w:horzAnchor="page" w:tblpX="7201" w:tblpY="5581"/>
+        <w:tblOverlap w:val="never"/>
+        <w:tblW w:w="0" w:type="auto"/>
+        <w:tblLook w:val="04A0" w:firstRow="1" w:lastRow="0" w:firstColumn="1" w:lastColumn="0" w:noHBand="0" w:noVBand="1"/>
+      </w:tblPr>
+      <w:tblGrid>
+        <w:gridCol w:w="673"/>
+        <w:gridCol w:w="635"/>
+        <w:gridCol w:w="673"/>
+        <w:gridCol w:w="635"/>
+        <w:gridCol w:w="673"/>
+      </w:tblGrid>
+      <w:tr>
+        <w:trPr>
+          <w:trHeight w:val="792"/>
+        </w:trPr>
+        <w:tc>
+          <w:tcPr>
+            <w:tcW w:w="673" w:type="dxa"/>
+            <w:vAlign w:val="center"/>
+          </w:tcPr>
+          <w:p>
+            <w:pPr>
+              <w:jc w:val="center"/>
+              <w:rPr>
+                <w:rFonts w:asciiTheme="minorHAnsi" w:hAnsiTheme="minorHAnsi"/>
+                <w:sz w:val="48"/>
+                <w:szCs w:val="44"/>
+                <w:lang w:val="en-US"/>
+              </w:rPr>
+            </w:pPr>
+          </w:p>
+        </w:tc>
+        <w:tc>
+          <w:tcPr>
+            <w:tcW w:w="635" w:type="dxa"/>
+            <w:vAlign w:val="center"/>
+          </w:tcPr>
+          <w:p>
+            <w:pPr>
+              <w:jc w:val="center"/>
+              <w:rPr>
+                <w:rFonts w:asciiTheme="minorHAnsi" w:hAnsiTheme="minorHAnsi"/>
+                <w:sz w:val="48"/>
+                <w:szCs w:val="44"/>
+                <w:lang w:val="en-US"/>
+              </w:rPr>
+            </w:pPr>
+          </w:p>
+        </w:tc>
+        <w:tc>
+          <w:tcPr>
+            <w:tcW w:w="673" w:type="dxa"/>
+          </w:tcPr>
+          <w:p>
+            <w:pPr>
+              <w:jc w:val="center"/>
+              <w:rPr>
+                <w:rFonts w:asciiTheme="minorHAnsi" w:hAnsiTheme="minorHAnsi"/>
+                <w:sz w:val="48"/>
+                <w:szCs w:val="44"/>
+                <w:lang w:val="en-US"/>
+              </w:rPr>
+            </w:pPr>
+            <w:r>
+              <w:rPr>
+                <w:rFonts w:asciiTheme="minorHAnsi" w:hAnsiTheme="minorHAnsi"/>
+                <w:sz w:val="48"/>
+                <w:szCs w:val="44"/>
+                <w:lang w:val="en-US"/>
+              </w:rPr>
+              <w:t>2</w:t>
+            </w:r>
+          </w:p>
+        </w:tc>
+        <w:tc>
+          <w:tcPr>
+            <w:tcW w:w="635" w:type="dxa"/>
+            <w:vAlign w:val="center"/>
+          </w:tcPr>
+          <w:p>
+            <w:pPr>
+              <w:jc w:val="center"/>
+              <w:rPr>
+                <w:rFonts w:asciiTheme="minorHAnsi" w:hAnsiTheme="minorHAnsi"/>
+                <w:sz w:val="48"/>
+                <w:szCs w:val="44"/>
+                <w:lang w:val="en-US"/>
+              </w:rPr>
+            </w:pPr>
+          </w:p>
+        </w:tc>
+        <w:tc>
+          <w:tcPr>
+            <w:tcW w:w="673" w:type="dxa"/>
+            <w:vAlign w:val="center"/>
+          </w:tcPr>
+          <w:p>
+            <w:pPr>
+              <w:jc w:val="center"/>
+              <w:rPr>
+                <w:rFonts w:asciiTheme="minorHAnsi" w:hAnsiTheme="minorHAnsi"/>
+                <w:sz w:val="48"/>
+                <w:szCs w:val="44"/>
+                <w:lang w:val="en-US"/>
+              </w:rPr>
+            </w:pPr>
+          </w:p>
+        </w:tc>
+      </w:tr>
+      <w:tr>
+        <w:trPr>
+          <w:trHeight w:val="792"/>
+        </w:trPr>
+        <w:tc>
+          <w:tcPr>
+            <w:tcW w:w="673" w:type="dxa"/>
+            <w:vAlign w:val="center"/>
+          </w:tcPr>
+          <w:p>
+            <w:pPr>
+              <w:jc w:val="center"/>
+              <w:rPr>
+                <w:rFonts w:asciiTheme="minorHAnsi" w:hAnsiTheme="minorHAnsi"/>
+                <w:sz w:val="48"/>
+                <w:szCs w:val="44"/>
+                <w:lang w:val="en-US"/>
+              </w:rPr>
+            </w:pPr>
+          </w:p>
+        </w:tc>
+        <w:tc>
+          <w:tcPr>
+            <w:tcW w:w="635" w:type="dxa"/>
+            <w:vAlign w:val="center"/>
+          </w:tcPr>
+          <w:p>
+            <w:pPr>
+              <w:jc w:val="center"/>
+              <w:rPr>
+                <w:rFonts w:asciiTheme="minorHAnsi" w:hAnsiTheme="minorHAnsi"/>
+                <w:sz w:val="48"/>
+                <w:szCs w:val="44"/>
+                <w:lang w:val="en-US"/>
+              </w:rPr>
+            </w:pPr>
+          </w:p>
+        </w:tc>
+        <w:tc>
+          <w:tcPr>
+            <w:tcW w:w="673" w:type="dxa"/>
+          </w:tcPr>
+          <w:p>
+            <w:pPr>
+              <w:jc w:val="center"/>
+              <w:rPr>
+                <w:rFonts w:asciiTheme="minorHAnsi" w:hAnsiTheme="minorHAnsi"/>
+                <w:sz w:val="48"/>
+                <w:szCs w:val="44"/>
+                <w:lang w:val="en-US"/>
+              </w:rPr>
+            </w:pPr>
+          </w:p>
+        </w:tc>
+        <w:tc>
+          <w:tcPr>
+            <w:tcW w:w="635" w:type="dxa"/>
+            <w:vAlign w:val="center"/>
+          </w:tcPr>
+          <w:p>
+            <w:pPr>
+              <w:jc w:val="center"/>
+              <w:rPr>
+                <w:rFonts w:asciiTheme="minorHAnsi" w:hAnsiTheme="minorHAnsi"/>
+                <w:sz w:val="48"/>
+                <w:szCs w:val="44"/>
+                <w:lang w:val="en-US"/>
+              </w:rPr>
+            </w:pPr>
+          </w:p>
+        </w:tc>
+        <w:tc>
+          <w:tcPr>
+            <w:tcW w:w="673" w:type="dxa"/>
+            <w:vAlign w:val="center"/>
+          </w:tcPr>
+          <w:p>
+            <w:pPr>
+              <w:jc w:val="center"/>
+              <w:rPr>
+                <w:rFonts w:asciiTheme="minorHAnsi" w:hAnsiTheme="minorHAnsi"/>
+                <w:sz w:val="48"/>
+                <w:szCs w:val="44"/>
+                <w:lang w:val="en-US"/>
+              </w:rPr>
+            </w:pPr>
+          </w:p>
+        </w:tc>
+      </w:tr>
+      <w:tr>
+        <w:trPr>
+          <w:trHeight w:val="800"/>
+        </w:trPr>
+        <w:tc>
+          <w:tcPr>
+            <w:tcW w:w="673" w:type="dxa"/>
+            <w:vAlign w:val="center"/>
+          </w:tcPr>
+          <w:p>
+            <w:pPr>
+              <w:jc w:val="center"/>
+              <w:rPr>
+                <w:rFonts w:asciiTheme="minorHAnsi" w:hAnsiTheme="minorHAnsi"/>
+                <w:sz w:val="48"/>
+                <w:szCs w:val="44"/>
+                <w:lang w:val="en-US"/>
+              </w:rPr>
+            </w:pPr>
+            <w:r>
+              <w:rPr>
+                <w:rFonts w:asciiTheme="minorHAnsi" w:hAnsiTheme="minorHAnsi"/>
+                <w:sz w:val="48"/>
+                <w:szCs w:val="44"/>
+                <w:lang w:val="en-US"/>
+              </w:rPr>
+              <w:t>1</w:t>
+            </w:r>
+          </w:p>
+        </w:tc>
+        <w:tc>
+          <w:tcPr>
+            <w:tcW w:w="635" w:type="dxa"/>
+            <w:vAlign w:val="center"/>
+          </w:tcPr>
+          <w:p>
+            <w:pPr>
+              <w:jc w:val="center"/>
+              <w:rPr>
+                <w:rFonts w:asciiTheme="minorHAnsi" w:hAnsiTheme="minorHAnsi"/>
+                <w:sz w:val="48"/>
+                <w:szCs w:val="44"/>
+                <w:lang w:val="en-US"/>
+              </w:rPr>
+            </w:pPr>
+          </w:p>
+        </w:tc>
+        <w:tc>
+          <w:tcPr>
+            <w:tcW w:w="673" w:type="dxa"/>
+          </w:tcPr>
+          <w:p>
+            <w:pPr>
+              <w:jc w:val="center"/>
+              <w:rPr>
+                <w:rFonts w:asciiTheme="minorHAnsi" w:hAnsiTheme="minorHAnsi"/>
+                <w:sz w:val="48"/>
+                <w:szCs w:val="44"/>
+                <w:lang w:val="en-US"/>
+              </w:rPr>
+            </w:pPr>
+            <w:r>
+              <w:rPr>
+                <w:rFonts w:asciiTheme="minorHAnsi" w:hAnsiTheme="minorHAnsi"/>
+                <w:sz w:val="48"/>
+                <w:szCs w:val="44"/>
+                <w:lang w:val="en-US"/>
+              </w:rPr>
+              <w:t>6</w:t>
+            </w:r>
+          </w:p>
+        </w:tc>
+        <w:tc>
+          <w:tcPr>
+            <w:tcW w:w="635" w:type="dxa"/>
+            <w:vAlign w:val="center"/>
+          </w:tcPr>
+          <w:p>
+            <w:pPr>
+              <w:jc w:val="center"/>
+              <w:rPr>
+                <w:rFonts w:asciiTheme="minorHAnsi" w:hAnsiTheme="minorHAnsi"/>
+                <w:sz w:val="48"/>
+                <w:szCs w:val="44"/>
+                <w:lang w:val="en-US"/>
+              </w:rPr>
+            </w:pPr>
+          </w:p>
+        </w:tc>
+        <w:tc>
+          <w:tcPr>
+            <w:tcW w:w="673" w:type="dxa"/>
+            <w:vAlign w:val="center"/>
+          </w:tcPr>
+          <w:p>
+            <w:pPr>
+              <w:jc w:val="center"/>
+              <w:rPr>
+                <w:rFonts w:asciiTheme="minorHAnsi" w:hAnsiTheme="minorHAnsi"/>
+                <w:sz w:val="48"/>
+                <w:szCs w:val="44"/>
+                <w:lang w:val="en-US"/>
+              </w:rPr>
+            </w:pPr>
+            <w:r>
+              <w:rPr>
+                <w:rFonts w:asciiTheme="minorHAnsi" w:hAnsiTheme="minorHAnsi"/>
+                <w:sz w:val="48"/>
+                <w:szCs w:val="44"/>
+                <w:lang w:val="en-US"/>
+              </w:rPr>
+              <w:t>2</w:t>
+            </w:r>
+          </w:p>
+        </w:tc>
+      </w:tr>
+      <w:tr>
+        <w:trPr>
+          <w:trHeight w:val="792"/>
+        </w:trPr>
+        <w:tc>
+          <w:tcPr>
+            <w:tcW w:w="673" w:type="dxa"/>
+            <w:vAlign w:val="center"/>
+          </w:tcPr>
+          <w:p>
+            <w:pPr>
+              <w:jc w:val="center"/>
+              <w:rPr>
+                <w:rFonts w:asciiTheme="minorHAnsi" w:hAnsiTheme="minorHAnsi"/>
+                <w:sz w:val="48"/>
+                <w:szCs w:val="44"/>
+                <w:lang w:val="en-US"/>
+              </w:rPr>
+            </w:pPr>
+          </w:p>
+        </w:tc>
+        <w:tc>
+          <w:tcPr>
+            <w:tcW w:w="635" w:type="dxa"/>
+            <w:vAlign w:val="center"/>
+          </w:tcPr>
+          <w:p>
+            <w:pPr>
+              <w:jc w:val="center"/>
+              <w:rPr>
+                <w:rFonts w:asciiTheme="minorHAnsi" w:hAnsiTheme="minorHAnsi"/>
+                <w:sz w:val="48"/>
+                <w:szCs w:val="44"/>
+                <w:lang w:val="en-US"/>
+              </w:rPr>
+            </w:pPr>
+          </w:p>
+        </w:tc>
+        <w:tc>
+          <w:tcPr>
+            <w:tcW w:w="673" w:type="dxa"/>
+          </w:tcPr>
+          <w:p>
+            <w:pPr>
+              <w:jc w:val="center"/>
+              <w:rPr>
+                <w:rFonts w:asciiTheme="minorHAnsi" w:hAnsiTheme="minorHAnsi"/>
+                <w:sz w:val="48"/>
+                <w:szCs w:val="44"/>
+                <w:lang w:val="en-US"/>
+              </w:rPr>
+            </w:pPr>
+          </w:p>
+        </w:tc>
+        <w:tc>
+          <w:tcPr>
+            <w:tcW w:w="635" w:type="dxa"/>
+            <w:vAlign w:val="center"/>
+          </w:tcPr>
+          <w:p>
+            <w:pPr>
+              <w:jc w:val="center"/>
+              <w:rPr>
+                <w:rFonts w:asciiTheme="minorHAnsi" w:hAnsiTheme="minorHAnsi"/>
+                <w:sz w:val="48"/>
+                <w:szCs w:val="44"/>
+                <w:lang w:val="en-US"/>
+              </w:rPr>
+            </w:pPr>
+          </w:p>
+        </w:tc>
+        <w:tc>
+          <w:tcPr>
+            <w:tcW w:w="673" w:type="dxa"/>
+            <w:vAlign w:val="center"/>
+          </w:tcPr>
+          <w:p>
+            <w:pPr>
+              <w:jc w:val="center"/>
+              <w:rPr>
+                <w:rFonts w:asciiTheme="minorHAnsi" w:hAnsiTheme="minorHAnsi"/>
+                <w:sz w:val="48"/>
+                <w:szCs w:val="44"/>
+                <w:lang w:val="en-US"/>
+              </w:rPr>
+            </w:pPr>
+          </w:p>
+        </w:tc>
+      </w:tr>
+      <w:tr>
+        <w:trPr>
+          <w:trHeight w:val="792"/>
+        </w:trPr>
+        <w:tc>
+          <w:tcPr>
+            <w:tcW w:w="673" w:type="dxa"/>
+            <w:vAlign w:val="center"/>
+          </w:tcPr>
+          <w:p>
+            <w:pPr>
+              <w:jc w:val="center"/>
+              <w:rPr>
+                <w:rFonts w:asciiTheme="minorHAnsi" w:hAnsiTheme="minorHAnsi"/>
+                <w:sz w:val="48"/>
+                <w:szCs w:val="44"/>
+                <w:lang w:val="en-US"/>
+              </w:rPr>
+            </w:pPr>
+          </w:p>
+        </w:tc>
+        <w:tc>
+          <w:tcPr>
+            <w:tcW w:w="635" w:type="dxa"/>
+            <w:vAlign w:val="center"/>
+          </w:tcPr>
+          <w:p>
+            <w:pPr>
+              <w:jc w:val="center"/>
+              <w:rPr>
+                <w:rFonts w:asciiTheme="minorHAnsi" w:hAnsiTheme="minorHAnsi"/>
+                <w:sz w:val="48"/>
+                <w:szCs w:val="44"/>
+                <w:lang w:val="en-US"/>
+              </w:rPr>
+            </w:pPr>
+          </w:p>
+        </w:tc>
+        <w:tc>
+          <w:tcPr>
+            <w:tcW w:w="673" w:type="dxa"/>
+          </w:tcPr>
+          <w:p>
+            <w:pPr>
+              <w:jc w:val="center"/>
+              <w:rPr>
+                <w:rFonts w:asciiTheme="minorHAnsi" w:hAnsiTheme="minorHAnsi"/>
+                <w:sz w:val="48"/>
+                <w:szCs w:val="44"/>
+                <w:lang w:val="en-US"/>
+              </w:rPr>
+            </w:pPr>
+            <w:r>
+              <w:rPr>
+                <w:rFonts w:asciiTheme="minorHAnsi" w:hAnsiTheme="minorHAnsi"/>
+                <w:sz w:val="48"/>
+                <w:szCs w:val="44"/>
+                <w:lang w:val="en-US"/>
+              </w:rPr>
+              <w:t>1</w:t>
+            </w:r>
+          </w:p>
+        </w:tc>
+        <w:tc>
+          <w:tcPr>
+            <w:tcW w:w="635" w:type="dxa"/>
+            <w:vAlign w:val="center"/>
+          </w:tcPr>
+          <w:p>
+            <w:pPr>
+              <w:jc w:val="center"/>
+              <w:rPr>
+                <w:rFonts w:asciiTheme="minorHAnsi" w:hAnsiTheme="minorHAnsi"/>
+                <w:sz w:val="48"/>
+                <w:szCs w:val="44"/>
+                <w:lang w:val="en-US"/>
+              </w:rPr>
+            </w:pPr>
+          </w:p>
+        </w:tc>
+        <w:tc>
+          <w:tcPr>
+            <w:tcW w:w="673" w:type="dxa"/>
+            <w:vAlign w:val="center"/>
+          </w:tcPr>
+          <w:p>
+            <w:pPr>
+              <w:jc w:val="center"/>
+              <w:rPr>
+                <w:rFonts w:asciiTheme="minorHAnsi" w:hAnsiTheme="minorHAnsi"/>
+                <w:sz w:val="48"/>
+                <w:szCs w:val="44"/>
+                <w:lang w:val="en-US"/>
+              </w:rPr>
+            </w:pPr>
           </w:p>
         </w:tc>
       </w:tr>

</xml_diff>

<commit_message>
complete planning document (for now) with island adjacency info
</commit_message>
<xml_diff>
--- a/Planning.docx
+++ b/Planning.docx
@@ -2198,6 +2198,73 @@
               <w:t>each of them and two bridges to each of the</w:t>
             </w:r>
           </w:p>
+          <w:p>
+            <w:pPr>
+              <w:jc w:val="left"/>
+              <w:rPr>
+                <w:rFonts w:asciiTheme="minorHAnsi" w:hAnsiTheme="minorHAnsi"/>
+                <w:sz w:val="22"/>
+                <w:szCs w:val="18"/>
+                <w:lang w:val="en-US"/>
+              </w:rPr>
+            </w:pPr>
+            <w:r>
+              <w:rPr>
+                <w:rFonts w:asciiTheme="minorHAnsi" w:hAnsiTheme="minorHAnsi"/>
+                <w:sz w:val="22"/>
+                <w:szCs w:val="18"/>
+                <w:lang w:val="en-US"/>
+              </w:rPr>
+              <w:t>- If one islands is labelled 1, build one bridge to each of the other th</w:t>
+            </w:r>
+            <w:r>
+              <w:rPr>
+                <w:rFonts w:asciiTheme="minorHAnsi" w:hAnsiTheme="minorHAnsi"/>
+                <w:sz w:val="22"/>
+                <w:szCs w:val="18"/>
+                <w:lang w:val="en-US"/>
+              </w:rPr>
+              <w:t>r</w:t>
+            </w:r>
+            <w:r>
+              <w:rPr>
+                <w:rFonts w:asciiTheme="minorHAnsi" w:hAnsiTheme="minorHAnsi"/>
+                <w:sz w:val="22"/>
+                <w:szCs w:val="18"/>
+                <w:lang w:val="en-US"/>
+              </w:rPr>
+              <w:t>ee islands</w:t>
+            </w:r>
+          </w:p>
+          <w:p>
+            <w:pPr>
+              <w:jc w:val="left"/>
+              <w:rPr>
+                <w:rFonts w:asciiTheme="minorHAnsi" w:hAnsiTheme="minorHAnsi"/>
+                <w:sz w:val="22"/>
+                <w:szCs w:val="18"/>
+                <w:lang w:val="en-US"/>
+              </w:rPr>
+            </w:pPr>
+            <w:r>
+              <w:rPr>
+                <w:rFonts w:asciiTheme="minorHAnsi" w:hAnsiTheme="minorHAnsi"/>
+                <w:sz w:val="22"/>
+                <w:szCs w:val="18"/>
+                <w:lang w:val="en-US"/>
+              </w:rPr>
+              <w:t>- If three islan</w:t>
+            </w:r>
+            <w:r>
+              <w:rPr>
+                <w:rFonts w:asciiTheme="minorHAnsi" w:hAnsiTheme="minorHAnsi"/>
+                <w:sz w:val="22"/>
+                <w:szCs w:val="18"/>
+                <w:lang w:val="en-US"/>
+              </w:rPr>
+              <w:t>ds are labelled 2, build one bridge to the fourth island</w:t>
+            </w:r>
+          </w:p>
         </w:tc>
       </w:tr>
       <w:tr>
@@ -2304,6 +2371,53 @@
                 <w:lang w:val="en-US"/>
               </w:rPr>
             </w:pPr>
+            <w:r>
+              <w:rPr>
+                <w:rFonts w:asciiTheme="minorHAnsi" w:hAnsiTheme="minorHAnsi"/>
+                <w:sz w:val="22"/>
+                <w:szCs w:val="18"/>
+                <w:lang w:val="en-US"/>
+              </w:rPr>
+              <w:t>- If one of the islands is labelled</w:t>
+            </w:r>
+            <w:r>
+              <w:rPr>
+                <w:rFonts w:asciiTheme="minorHAnsi" w:hAnsiTheme="minorHAnsi"/>
+                <w:sz w:val="22"/>
+                <w:szCs w:val="18"/>
+                <w:lang w:val="en-US"/>
+              </w:rPr>
+              <w:t xml:space="preserve"> 1, </w:t>
+            </w:r>
+            <w:r>
+              <w:rPr>
+                <w:rFonts w:asciiTheme="minorHAnsi" w:hAnsiTheme="minorHAnsi"/>
+                <w:sz w:val="22"/>
+                <w:szCs w:val="18"/>
+                <w:lang w:val="en-US"/>
+              </w:rPr>
+              <w:t xml:space="preserve"> build one bridge to it and two bridges to each of the other three islands</w:t>
+            </w:r>
+          </w:p>
+          <w:p>
+            <w:pPr>
+              <w:jc w:val="left"/>
+              <w:rPr>
+                <w:rFonts w:asciiTheme="minorHAnsi" w:hAnsiTheme="minorHAnsi"/>
+                <w:sz w:val="22"/>
+                <w:szCs w:val="18"/>
+                <w:lang w:val="en-US"/>
+              </w:rPr>
+            </w:pPr>
+            <w:r>
+              <w:rPr>
+                <w:rFonts w:asciiTheme="minorHAnsi" w:hAnsiTheme="minorHAnsi"/>
+                <w:sz w:val="22"/>
+                <w:szCs w:val="18"/>
+                <w:lang w:val="en-US"/>
+              </w:rPr>
+              <w:t>- Otherwise, build one bridge to each island</w:t>
+            </w:r>
           </w:p>
         </w:tc>
       </w:tr>

</xml_diff>